<commit_message>
Done pr8 n pr9 code
</commit_message>
<xml_diff>
--- a/Algo_dann_2_curs/Алгоритмические основы обработки данных_Практические занятия_8.docx
+++ b/Algo_dann_2_curs/Алгоритмические основы обработки данных_Практические занятия_8.docx
@@ -789,14 +789,16 @@
                 <w:bCs w:val="0"/>
                 <w:sz w:val="28"/>
                 <w:szCs w:val="28"/>
-              </w:rPr>
-            </w:pPr>
-            <w:r>
-              <w:rPr>
-                <w:b w:val="0"/>
-                <w:bCs w:val="0"/>
-                <w:sz w:val="28"/>
-                <w:szCs w:val="28"/>
+                <w:highlight w:val="yellow"/>
+              </w:rPr>
+            </w:pPr>
+            <w:r>
+              <w:rPr>
+                <w:b w:val="0"/>
+                <w:bCs w:val="0"/>
+                <w:sz w:val="28"/>
+                <w:szCs w:val="28"/>
+                <w:highlight w:val="yellow"/>
               </w:rPr>
               <w:t>8</w:t>
             </w:r>
@@ -812,6 +814,7 @@
               <w:rPr>
                 <w:sz w:val="28"/>
                 <w:szCs w:val="28"/>
+                <w:highlight w:val="yellow"/>
               </w:rPr>
             </w:pPr>
             <w:r>
@@ -819,6 +822,7 @@
                 <w:bCs/>
                 <w:sz w:val="28"/>
                 <w:szCs w:val="28"/>
+                <w:highlight w:val="yellow"/>
               </w:rPr>
               <w:t>Упорядочить все элементы матрицы таким образом, чтобы при чтении матрицы по строкам ее элементы образовывали отсортированный по возрастанию массив</w:t>
             </w:r>

</xml_diff>